<commit_message>
function added to create Timetable
</commit_message>
<xml_diff>
--- a/docx/ timetable with heading.docx
+++ b/docx/ timetable with heading.docx
@@ -17,19 +17,64 @@
         <w:jc w:val="center"/>
       </w:pPr>
       <w:r>
-        <w:t>"Deaprtment of Information Technology"</w:t>
+        <w:t>Deaprtment of Information Technology</w:t>
       </w:r>
     </w:p>
-    <w:p>
-      <w:r>
-        <w:t>Semester: III</w:t>
-      </w:r>
-    </w:p>
-    <w:p>
-      <w:r>
-        <w:t>Room:205/208</w:t>
-      </w:r>
-    </w:p>
+    <w:tbl>
+      <w:tblPr>
+        <w:tblW w:type="auto" w:w="0"/>
+        <w:tblLook w:firstColumn="1" w:firstRow="1" w:lastColumn="0" w:lastRow="0" w:noHBand="0" w:noVBand="1" w:val="04A0"/>
+      </w:tblPr>
+      <w:tblGrid>
+        <w:gridCol w:w="2880"/>
+        <w:gridCol w:w="2880"/>
+        <w:gridCol w:w="2880"/>
+      </w:tblGrid>
+      <w:tr>
+        <w:tc>
+          <w:tcPr>
+            <w:tcW w:type="dxa" w:w="2880"/>
+          </w:tcPr>
+          <w:p/>
+          <w:p>
+            <w:pPr>
+              <w:jc w:val="left"/>
+            </w:pPr>
+            <w:r>
+              <w:t>Room:208/306</w:t>
+            </w:r>
+          </w:p>
+        </w:tc>
+        <w:tc>
+          <w:tcPr>
+            <w:tcW w:type="dxa" w:w="2880"/>
+          </w:tcPr>
+          <w:p/>
+          <w:p>
+            <w:pPr>
+              <w:jc w:val="center"/>
+            </w:pPr>
+            <w:r>
+              <w:t>Semester: III</w:t>
+            </w:r>
+          </w:p>
+        </w:tc>
+        <w:tc>
+          <w:tcPr>
+            <w:tcW w:type="dxa" w:w="2880"/>
+          </w:tcPr>
+          <w:p/>
+          <w:p>
+            <w:pPr>
+              <w:jc w:val="right"/>
+            </w:pPr>
+            <w:r>
+              <w:t>Date :12-7-23</w:t>
+            </w:r>
+          </w:p>
+        </w:tc>
+      </w:tr>
+    </w:tbl>
     <w:tbl>
       <w:tblPr>
         <w:tblStyle w:val="TableGrid"/>

</xml_diff>